<commit_message>
add code geneator & comparer doc
</commit_message>
<xml_diff>
--- a/MIPS246/Docs/MIPS246_Software_Doc.docx
+++ b/MIPS246/Docs/MIPS246_Software_Doc.docx
@@ -529,11 +529,6 @@
             <w:tcW w:w="2975" w:type="dxa"/>
           </w:tcPr>
           <w:p>
-            <w:pPr>
-              <w:rPr>
-                <w:rFonts w:hint="eastAsia"/>
-              </w:rPr>
-            </w:pPr>
             <w:r>
               <w:rPr>
                 <w:rFonts w:hint="eastAsia"/>
@@ -572,11 +567,6 @@
             <w:tcW w:w="2975" w:type="dxa"/>
           </w:tcPr>
           <w:p>
-            <w:pPr>
-              <w:rPr>
-                <w:rFonts w:hint="eastAsia"/>
-              </w:rPr>
-            </w:pPr>
             <w:r>
               <w:rPr>
                 <w:rFonts w:hint="eastAsia"/>
@@ -682,11 +672,6 @@
             </w:r>
           </w:p>
           <w:p>
-            <w:pPr>
-              <w:rPr>
-                <w:rFonts w:hint="eastAsia"/>
-              </w:rPr>
-            </w:pPr>
             <w:r>
               <w:t>参数</w:t>
             </w:r>
@@ -1090,11 +1075,6 @@
             <w:tcW w:w="2135" w:type="dxa"/>
           </w:tcPr>
           <w:p>
-            <w:pPr>
-              <w:rPr>
-                <w:rFonts w:hint="eastAsia"/>
-              </w:rPr>
-            </w:pPr>
             <w:r>
               <w:rPr>
                 <w:rFonts w:hint="eastAsia"/>
@@ -1108,11 +1088,6 @@
             <w:tcW w:w="2185" w:type="dxa"/>
           </w:tcPr>
           <w:p>
-            <w:pPr>
-              <w:rPr>
-                <w:rFonts w:hint="eastAsia"/>
-              </w:rPr>
-            </w:pPr>
             <w:r>
               <w:rPr>
                 <w:rFonts w:hint="eastAsia"/>
@@ -1151,11 +1126,6 @@
             <w:tcW w:w="2135" w:type="dxa"/>
           </w:tcPr>
           <w:p>
-            <w:pPr>
-              <w:rPr>
-                <w:rFonts w:hint="eastAsia"/>
-              </w:rPr>
-            </w:pPr>
             <w:r>
               <w:t>V</w:t>
             </w:r>
@@ -1172,11 +1142,6 @@
             <w:tcW w:w="2185" w:type="dxa"/>
           </w:tcPr>
           <w:p>
-            <w:pPr>
-              <w:rPr>
-                <w:rFonts w:hint="eastAsia"/>
-              </w:rPr>
-            </w:pPr>
             <w:r>
               <w:rPr>
                 <w:rFonts w:hint="eastAsia"/>
@@ -1232,11 +1197,6 @@
             <w:tcW w:w="2135" w:type="dxa"/>
           </w:tcPr>
           <w:p>
-            <w:pPr>
-              <w:rPr>
-                <w:rFonts w:hint="eastAsia"/>
-              </w:rPr>
-            </w:pPr>
             <w:r>
               <w:t>V</w:t>
             </w:r>
@@ -1253,11 +1213,6 @@
             <w:tcW w:w="2185" w:type="dxa"/>
           </w:tcPr>
           <w:p>
-            <w:pPr>
-              <w:rPr>
-                <w:rFonts w:hint="eastAsia"/>
-              </w:rPr>
-            </w:pPr>
             <w:r>
               <w:rPr>
                 <w:rFonts w:hint="eastAsia"/>
@@ -1327,11 +1282,6 @@
             <w:tcW w:w="2127" w:type="dxa"/>
           </w:tcPr>
           <w:p>
-            <w:pPr>
-              <w:rPr>
-                <w:rFonts w:hint="eastAsia"/>
-              </w:rPr>
-            </w:pPr>
             <w:r>
               <w:rPr>
                 <w:rFonts w:hint="eastAsia"/>
@@ -1345,11 +1295,6 @@
             <w:tcW w:w="2126" w:type="dxa"/>
           </w:tcPr>
           <w:p>
-            <w:pPr>
-              <w:rPr>
-                <w:rFonts w:hint="eastAsia"/>
-              </w:rPr>
-            </w:pPr>
             <w:r>
               <w:rPr>
                 <w:rFonts w:hint="eastAsia"/>
@@ -1401,11 +1346,6 @@
             <w:tcW w:w="2127" w:type="dxa"/>
           </w:tcPr>
           <w:p>
-            <w:pPr>
-              <w:rPr>
-                <w:rFonts w:hint="eastAsia"/>
-              </w:rPr>
-            </w:pPr>
             <w:proofErr w:type="spellStart"/>
             <w:r>
               <w:rPr>
@@ -1434,11 +1374,6 @@
             <w:proofErr w:type="spellEnd"/>
           </w:p>
           <w:p>
-            <w:pPr>
-              <w:rPr>
-                <w:rFonts w:hint="eastAsia"/>
-              </w:rPr>
-            </w:pPr>
             <w:r>
               <w:t>汇编代码字符串</w:t>
             </w:r>
@@ -1487,11 +1422,6 @@
             <w:tcW w:w="2127" w:type="dxa"/>
           </w:tcPr>
           <w:p>
-            <w:pPr>
-              <w:rPr>
-                <w:rFonts w:hint="eastAsia"/>
-              </w:rPr>
-            </w:pPr>
             <w:r>
               <w:t>V</w:t>
             </w:r>
@@ -1508,11 +1438,6 @@
             <w:tcW w:w="2126" w:type="dxa"/>
           </w:tcPr>
           <w:p>
-            <w:pPr>
-              <w:rPr>
-                <w:rFonts w:hint="eastAsia"/>
-              </w:rPr>
-            </w:pPr>
             <w:r>
               <w:rPr>
                 <w:rFonts w:hint="eastAsia"/>
@@ -2490,9 +2415,6 @@
               <w:tabs>
                 <w:tab w:val="left" w:pos="960"/>
               </w:tabs>
-              <w:rPr>
-                <w:rFonts w:hint="eastAsia"/>
-              </w:rPr>
             </w:pPr>
           </w:p>
         </w:tc>
@@ -2874,9 +2796,6 @@
               <w:tabs>
                 <w:tab w:val="left" w:pos="960"/>
               </w:tabs>
-              <w:rPr>
-                <w:rFonts w:hint="eastAsia"/>
-              </w:rPr>
             </w:pPr>
             <w:r>
               <w:t>偏移量</w:t>
@@ -3046,8 +2965,6 @@
             <w:r>
               <w:t>N/A</w:t>
             </w:r>
-            <w:bookmarkStart w:id="4" w:name="_GoBack"/>
-            <w:bookmarkEnd w:id="4"/>
           </w:p>
         </w:tc>
         <w:tc>
@@ -3086,12 +3003,12 @@
       <w:r>
         <w:t>\</w:t>
       </w:r>
-      <w:commentRangeStart w:id="5"/>
+      <w:commentRangeStart w:id="4"/>
       <w:proofErr w:type="spellStart"/>
       <w:r>
         <w:t>AssemblerFac</w:t>
       </w:r>
-      <w:commentRangeEnd w:id="5"/>
+      <w:commentRangeEnd w:id="4"/>
       <w:r>
         <w:rPr>
           <w:rStyle w:val="a4"/>
@@ -3099,7 +3016,7 @@
           <w:b w:val="0"/>
           <w:bCs w:val="0"/>
         </w:rPr>
-        <w:commentReference w:id="5"/>
+        <w:commentReference w:id="4"/>
       </w:r>
       <w:r>
         <w:t>.cs</w:t>
@@ -3125,12 +3042,12 @@
       <w:r>
         <w:t>\</w:t>
       </w:r>
-      <w:commentRangeStart w:id="6"/>
+      <w:commentRangeStart w:id="5"/>
       <w:proofErr w:type="spellStart"/>
       <w:r>
         <w:t>AssemblerIns</w:t>
       </w:r>
-      <w:commentRangeEnd w:id="6"/>
+      <w:commentRangeEnd w:id="5"/>
       <w:r>
         <w:rPr>
           <w:rStyle w:val="a4"/>
@@ -3138,7 +3055,7 @@
           <w:b w:val="0"/>
           <w:bCs w:val="0"/>
         </w:rPr>
-        <w:commentReference w:id="6"/>
+        <w:commentReference w:id="5"/>
       </w:r>
       <w:r>
         <w:t>.cs</w:t>
@@ -3164,12 +3081,12 @@
       <w:r>
         <w:t>\</w:t>
       </w:r>
-      <w:commentRangeStart w:id="7"/>
+      <w:commentRangeStart w:id="6"/>
       <w:proofErr w:type="spellStart"/>
       <w:r>
         <w:t>DataInstruction</w:t>
       </w:r>
-      <w:commentRangeEnd w:id="7"/>
+      <w:commentRangeEnd w:id="6"/>
       <w:r>
         <w:rPr>
           <w:rStyle w:val="a4"/>
@@ -3177,7 +3094,7 @@
           <w:b w:val="0"/>
           <w:bCs w:val="0"/>
         </w:rPr>
-        <w:commentReference w:id="7"/>
+        <w:commentReference w:id="6"/>
       </w:r>
       <w:r>
         <w:t>.cs</w:t>
@@ -3203,12 +3120,12 @@
       <w:r>
         <w:t>\</w:t>
       </w:r>
-      <w:commentRangeStart w:id="8"/>
+      <w:commentRangeStart w:id="7"/>
       <w:proofErr w:type="spellStart"/>
       <w:r>
         <w:t>FourExp</w:t>
       </w:r>
-      <w:commentRangeEnd w:id="8"/>
+      <w:commentRangeEnd w:id="7"/>
       <w:r>
         <w:rPr>
           <w:rStyle w:val="a4"/>
@@ -3216,7 +3133,7 @@
           <w:b w:val="0"/>
           <w:bCs w:val="0"/>
         </w:rPr>
-        <w:commentReference w:id="8"/>
+        <w:commentReference w:id="7"/>
       </w:r>
       <w:r>
         <w:t>.cs</w:t>
@@ -3242,12 +3159,12 @@
       <w:r>
         <w:t>\</w:t>
       </w:r>
-      <w:commentRangeStart w:id="9"/>
+      <w:commentRangeStart w:id="8"/>
       <w:proofErr w:type="spellStart"/>
       <w:r>
         <w:t>FourExpFac</w:t>
       </w:r>
-      <w:commentRangeEnd w:id="9"/>
+      <w:commentRangeEnd w:id="8"/>
       <w:r>
         <w:rPr>
           <w:rStyle w:val="a4"/>
@@ -3255,7 +3172,7 @@
           <w:b w:val="0"/>
           <w:bCs w:val="0"/>
         </w:rPr>
-        <w:commentReference w:id="9"/>
+        <w:commentReference w:id="8"/>
       </w:r>
       <w:r>
         <w:t>.cs</w:t>
@@ -3281,12 +3198,12 @@
       <w:r>
         <w:t>\</w:t>
       </w:r>
-      <w:commentRangeStart w:id="10"/>
+      <w:commentRangeStart w:id="9"/>
       <w:proofErr w:type="spellStart"/>
       <w:r>
         <w:t>LabelStack</w:t>
       </w:r>
-      <w:commentRangeEnd w:id="10"/>
+      <w:commentRangeEnd w:id="9"/>
       <w:r>
         <w:rPr>
           <w:rStyle w:val="a4"/>
@@ -3294,7 +3211,7 @@
           <w:b w:val="0"/>
           <w:bCs w:val="0"/>
         </w:rPr>
-        <w:commentReference w:id="10"/>
+        <w:commentReference w:id="9"/>
       </w:r>
       <w:r>
         <w:t>.cs</w:t>
@@ -3321,12 +3238,12 @@
       <w:r>
         <w:t>\</w:t>
       </w:r>
-      <w:commentRangeStart w:id="11"/>
+      <w:commentRangeStart w:id="10"/>
       <w:proofErr w:type="spellStart"/>
       <w:r>
         <w:t>RegContent</w:t>
       </w:r>
-      <w:commentRangeEnd w:id="11"/>
+      <w:commentRangeEnd w:id="10"/>
       <w:r>
         <w:rPr>
           <w:rStyle w:val="a4"/>
@@ -3334,7 +3251,7 @@
           <w:b w:val="0"/>
           <w:bCs w:val="0"/>
         </w:rPr>
-        <w:commentReference w:id="11"/>
+        <w:commentReference w:id="10"/>
       </w:r>
       <w:r>
         <w:t>.cs</w:t>
@@ -3354,12 +3271,12 @@
       <w:r>
         <w:t>\</w:t>
       </w:r>
-      <w:commentRangeStart w:id="12"/>
+      <w:commentRangeStart w:id="11"/>
       <w:proofErr w:type="spellStart"/>
       <w:r>
         <w:t>VarTable</w:t>
       </w:r>
-      <w:commentRangeEnd w:id="12"/>
+      <w:commentRangeEnd w:id="11"/>
       <w:r>
         <w:rPr>
           <w:rStyle w:val="a4"/>
@@ -3367,7 +3284,7 @@
           <w:b w:val="0"/>
           <w:bCs w:val="0"/>
         </w:rPr>
-        <w:commentReference w:id="12"/>
+        <w:commentReference w:id="11"/>
       </w:r>
       <w:r>
         <w:t>.cs</w:t>
@@ -3396,14 +3313,12 @@
       <w:r>
         <w:t>\</w:t>
       </w:r>
-      <w:proofErr w:type="spellStart"/>
       <w:r>
         <w:t>Assembler</w:t>
       </w:r>
       <w:r>
         <w:t>.cs</w:t>
       </w:r>
-      <w:proofErr w:type="spellEnd"/>
     </w:p>
     <w:p>
       <w:pPr>
@@ -3915,16 +3830,16 @@
             <w:r>
               <w:t>List&lt;</w:t>
             </w:r>
-            <w:commentRangeStart w:id="13"/>
+            <w:commentRangeStart w:id="12"/>
             <w:r>
               <w:t>string</w:t>
             </w:r>
-            <w:commentRangeEnd w:id="13"/>
+            <w:commentRangeEnd w:id="12"/>
             <w:r>
               <w:rPr>
                 <w:rStyle w:val="a4"/>
               </w:rPr>
-              <w:commentReference w:id="13"/>
+              <w:commentReference w:id="12"/>
             </w:r>
             <w:r>
               <w:t>&gt;</w:t>
@@ -4019,11 +3934,6 @@
             <w:tcW w:w="2835" w:type="dxa"/>
           </w:tcPr>
           <w:p>
-            <w:pPr>
-              <w:rPr>
-                <w:rFonts w:hint="eastAsia"/>
-              </w:rPr>
-            </w:pPr>
             <w:r>
               <w:rPr>
                 <w:rFonts w:hint="eastAsia"/>
@@ -4062,11 +3972,6 @@
             <w:tcW w:w="2835" w:type="dxa"/>
           </w:tcPr>
           <w:p>
-            <w:pPr>
-              <w:rPr>
-                <w:rFonts w:hint="eastAsia"/>
-              </w:rPr>
-            </w:pPr>
             <w:r>
               <w:rPr>
                 <w:rFonts w:hint="eastAsia"/>
@@ -4152,11 +4057,6 @@
             <w:proofErr w:type="spellEnd"/>
           </w:p>
           <w:p>
-            <w:pPr>
-              <w:rPr>
-                <w:rFonts w:hint="eastAsia"/>
-              </w:rPr>
-            </w:pPr>
             <w:r>
               <w:t>输出代码路径</w:t>
             </w:r>
@@ -4215,11 +4115,6 @@
             <w:proofErr w:type="spellEnd"/>
           </w:p>
           <w:p>
-            <w:pPr>
-              <w:rPr>
-                <w:rFonts w:hint="eastAsia"/>
-              </w:rPr>
-            </w:pPr>
             <w:r>
               <w:lastRenderedPageBreak/>
               <w:t>源代码行字符串数组</w:t>
@@ -4286,11 +4181,6 @@
             <w:proofErr w:type="spellEnd"/>
           </w:p>
           <w:p>
-            <w:pPr>
-              <w:rPr>
-                <w:rFonts w:hint="eastAsia"/>
-              </w:rPr>
-            </w:pPr>
             <w:r>
               <w:t>源代码</w:t>
             </w:r>
@@ -4637,16 +4527,16 @@
             <w:r>
               <w:t>List&lt;</w:t>
             </w:r>
-            <w:commentRangeStart w:id="14"/>
+            <w:commentRangeStart w:id="13"/>
             <w:r>
               <w:t>string</w:t>
             </w:r>
-            <w:commentRangeEnd w:id="14"/>
+            <w:commentRangeEnd w:id="13"/>
             <w:r>
               <w:rPr>
                 <w:rStyle w:val="a4"/>
               </w:rPr>
-              <w:commentReference w:id="14"/>
+              <w:commentReference w:id="13"/>
             </w:r>
             <w:r>
               <w:t>&gt;</w:t>
@@ -4758,11 +4648,9 @@
             <w:tcW w:w="1464" w:type="dxa"/>
           </w:tcPr>
           <w:p>
-            <w:proofErr w:type="spellStart"/>
             <w:r>
               <w:t>Bool</w:t>
             </w:r>
-            <w:proofErr w:type="spellEnd"/>
           </w:p>
         </w:tc>
         <w:tc>
@@ -5109,13 +4997,13 @@
     <w:tbl>
       <w:tblPr>
         <w:tblStyle w:val="a3"/>
-        <w:tblW w:w="8104" w:type="dxa"/>
-        <w:tblInd w:w="113" w:type="dxa"/>
+        <w:tblW w:w="8222" w:type="dxa"/>
+        <w:tblInd w:w="-5" w:type="dxa"/>
         <w:tblLayout w:type="fixed"/>
         <w:tblLook w:val="04A0" w:firstRow="1" w:lastRow="0" w:firstColumn="1" w:lastColumn="0" w:noHBand="0" w:noVBand="1"/>
       </w:tblPr>
       <w:tblGrid>
-        <w:gridCol w:w="1725"/>
+        <w:gridCol w:w="1843"/>
         <w:gridCol w:w="1418"/>
         <w:gridCol w:w="2268"/>
         <w:gridCol w:w="2693"/>
@@ -5123,7 +5011,7 @@
       <w:tr>
         <w:tc>
           <w:tcPr>
-            <w:tcW w:w="1725" w:type="dxa"/>
+            <w:tcW w:w="1843" w:type="dxa"/>
           </w:tcPr>
           <w:p>
             <w:r>
@@ -5177,7 +5065,7 @@
       <w:tr>
         <w:tc>
           <w:tcPr>
-            <w:tcW w:w="1725" w:type="dxa"/>
+            <w:tcW w:w="1843" w:type="dxa"/>
           </w:tcPr>
           <w:p>
             <w:proofErr w:type="spellStart"/>
@@ -5195,7 +5083,6 @@
             <w:tcW w:w="1418" w:type="dxa"/>
           </w:tcPr>
           <w:p>
-            <w:proofErr w:type="spellStart"/>
             <w:r>
               <w:t>B</w:t>
             </w:r>
@@ -5205,7 +5092,6 @@
               </w:rPr>
               <w:t>ool</w:t>
             </w:r>
-            <w:proofErr w:type="spellEnd"/>
           </w:p>
         </w:tc>
         <w:tc>
@@ -5246,7 +5132,7 @@
       <w:tr>
         <w:tc>
           <w:tcPr>
-            <w:tcW w:w="1725" w:type="dxa"/>
+            <w:tcW w:w="1843" w:type="dxa"/>
           </w:tcPr>
           <w:p>
             <w:proofErr w:type="spellStart"/>
@@ -5264,11 +5150,9 @@
             <w:tcW w:w="1418" w:type="dxa"/>
           </w:tcPr>
           <w:p>
-            <w:proofErr w:type="spellStart"/>
             <w:r>
               <w:t>Bool</w:t>
             </w:r>
-            <w:proofErr w:type="spellEnd"/>
           </w:p>
         </w:tc>
         <w:tc>
@@ -5301,7 +5185,7 @@
       <w:tr>
         <w:tc>
           <w:tcPr>
-            <w:tcW w:w="1725" w:type="dxa"/>
+            <w:tcW w:w="1843" w:type="dxa"/>
           </w:tcPr>
           <w:p>
             <w:proofErr w:type="spellStart"/>
@@ -5319,11 +5203,9 @@
             <w:tcW w:w="1418" w:type="dxa"/>
           </w:tcPr>
           <w:p>
-            <w:proofErr w:type="spellStart"/>
             <w:r>
               <w:t>Bool</w:t>
             </w:r>
-            <w:proofErr w:type="spellEnd"/>
           </w:p>
         </w:tc>
         <w:tc>
@@ -5353,7 +5235,7 @@
       <w:tr>
         <w:tc>
           <w:tcPr>
-            <w:tcW w:w="1725" w:type="dxa"/>
+            <w:tcW w:w="1843" w:type="dxa"/>
           </w:tcPr>
           <w:p>
             <w:proofErr w:type="spellStart"/>
@@ -5408,7 +5290,7 @@
       <w:tr>
         <w:tc>
           <w:tcPr>
-            <w:tcW w:w="1725" w:type="dxa"/>
+            <w:tcW w:w="1843" w:type="dxa"/>
           </w:tcPr>
           <w:p>
             <w:proofErr w:type="spellStart"/>
@@ -5470,16 +5352,11 @@
       <w:tr>
         <w:tc>
           <w:tcPr>
-            <w:tcW w:w="1725" w:type="dxa"/>
-          </w:tcPr>
-          <w:p>
-            <w:proofErr w:type="spellStart"/>
-            <w:r>
-              <w:t>InitInstructionAddress</w:t>
-            </w:r>
-            <w:proofErr w:type="spellEnd"/>
-            <w:r>
-              <w:t>()</w:t>
+            <w:tcW w:w="1843" w:type="dxa"/>
+          </w:tcPr>
+          <w:p>
+            <w:r>
+              <w:t>InitInstructionAddress()</w:t>
             </w:r>
           </w:p>
         </w:tc>
@@ -5532,7 +5409,7 @@
       <w:tr>
         <w:tc>
           <w:tcPr>
-            <w:tcW w:w="1725" w:type="dxa"/>
+            <w:tcW w:w="1843" w:type="dxa"/>
           </w:tcPr>
           <w:p>
             <w:proofErr w:type="spellStart"/>
@@ -5595,7 +5472,7 @@
       <w:tr>
         <w:tc>
           <w:tcPr>
-            <w:tcW w:w="1725" w:type="dxa"/>
+            <w:tcW w:w="1843" w:type="dxa"/>
           </w:tcPr>
           <w:p>
             <w:r>
@@ -5680,7 +5557,7 @@
       <w:tr>
         <w:tc>
           <w:tcPr>
-            <w:tcW w:w="1725" w:type="dxa"/>
+            <w:tcW w:w="1843" w:type="dxa"/>
           </w:tcPr>
           <w:p>
             <w:proofErr w:type="spellStart"/>
@@ -5703,11 +5580,9 @@
                 <w:tab w:val="left" w:pos="960"/>
               </w:tabs>
             </w:pPr>
-            <w:proofErr w:type="spellStart"/>
             <w:r>
               <w:t>Bool</w:t>
             </w:r>
-            <w:proofErr w:type="spellEnd"/>
           </w:p>
         </w:tc>
         <w:tc>
@@ -5754,7 +5629,7 @@
       <w:tr>
         <w:tc>
           <w:tcPr>
-            <w:tcW w:w="1725" w:type="dxa"/>
+            <w:tcW w:w="1843" w:type="dxa"/>
           </w:tcPr>
           <w:p>
             <w:proofErr w:type="spellStart"/>
@@ -5793,11 +5668,9 @@
                 <w:tab w:val="left" w:pos="960"/>
               </w:tabs>
             </w:pPr>
-            <w:proofErr w:type="spellStart"/>
             <w:r>
               <w:t>Bool</w:t>
             </w:r>
-            <w:proofErr w:type="spellEnd"/>
           </w:p>
         </w:tc>
         <w:tc>
@@ -5869,7 +5742,7 @@
       <w:tr>
         <w:tc>
           <w:tcPr>
-            <w:tcW w:w="1725" w:type="dxa"/>
+            <w:tcW w:w="1843" w:type="dxa"/>
           </w:tcPr>
           <w:p>
             <w:proofErr w:type="spellStart"/>
@@ -5900,11 +5773,9 @@
                 <w:tab w:val="left" w:pos="960"/>
               </w:tabs>
             </w:pPr>
-            <w:proofErr w:type="spellStart"/>
             <w:r>
               <w:t>Bool</w:t>
             </w:r>
-            <w:proofErr w:type="spellEnd"/>
           </w:p>
         </w:tc>
         <w:tc>
@@ -5953,7 +5824,7 @@
       <w:tr>
         <w:tc>
           <w:tcPr>
-            <w:tcW w:w="1725" w:type="dxa"/>
+            <w:tcW w:w="1843" w:type="dxa"/>
           </w:tcPr>
           <w:p>
             <w:proofErr w:type="spellStart"/>
@@ -5984,11 +5855,9 @@
                 <w:tab w:val="left" w:pos="960"/>
               </w:tabs>
             </w:pPr>
-            <w:proofErr w:type="spellStart"/>
             <w:r>
               <w:t>Bool</w:t>
             </w:r>
-            <w:proofErr w:type="spellEnd"/>
           </w:p>
         </w:tc>
         <w:tc>
@@ -6037,7 +5906,7 @@
       <w:tr>
         <w:tc>
           <w:tcPr>
-            <w:tcW w:w="1725" w:type="dxa"/>
+            <w:tcW w:w="1843" w:type="dxa"/>
           </w:tcPr>
           <w:p>
             <w:proofErr w:type="spellStart"/>
@@ -6119,7 +5988,7 @@
       <w:tr>
         <w:tc>
           <w:tcPr>
-            <w:tcW w:w="1725" w:type="dxa"/>
+            <w:tcW w:w="1843" w:type="dxa"/>
           </w:tcPr>
           <w:p>
             <w:proofErr w:type="spellStart"/>
@@ -6150,11 +6019,9 @@
                 <w:tab w:val="left" w:pos="960"/>
               </w:tabs>
             </w:pPr>
-            <w:proofErr w:type="spellStart"/>
             <w:r>
               <w:t>Bool</w:t>
             </w:r>
-            <w:proofErr w:type="spellEnd"/>
           </w:p>
         </w:tc>
         <w:tc>
@@ -6211,7 +6078,7 @@
       <w:tr>
         <w:tc>
           <w:tcPr>
-            <w:tcW w:w="1725" w:type="dxa"/>
+            <w:tcW w:w="1843" w:type="dxa"/>
           </w:tcPr>
           <w:p>
             <w:proofErr w:type="spellStart"/>
@@ -6282,11 +6149,9 @@
                 <w:tab w:val="left" w:pos="960"/>
               </w:tabs>
             </w:pPr>
-            <w:proofErr w:type="spellStart"/>
             <w:r>
               <w:t>Bool</w:t>
             </w:r>
-            <w:proofErr w:type="spellEnd"/>
           </w:p>
         </w:tc>
         <w:tc>
@@ -6330,9 +6195,6 @@
               <w:tabs>
                 <w:tab w:val="left" w:pos="960"/>
               </w:tabs>
-              <w:rPr>
-                <w:rFonts w:hint="eastAsia"/>
-              </w:rPr>
             </w:pPr>
             <w:r>
               <w:t>待转换的立即数文本</w:t>
@@ -6400,7 +6262,7 @@
       <w:tr>
         <w:tc>
           <w:tcPr>
-            <w:tcW w:w="1725" w:type="dxa"/>
+            <w:tcW w:w="1843" w:type="dxa"/>
           </w:tcPr>
           <w:p>
             <w:proofErr w:type="spellStart"/>
@@ -6454,26 +6316,93 @@
                 <w:tab w:val="left" w:pos="960"/>
               </w:tabs>
             </w:pPr>
-            <w:proofErr w:type="spellStart"/>
+            <w:r>
+              <w:t>Bool[]</w:t>
+            </w:r>
+          </w:p>
+          <w:p>
+            <w:pPr>
+              <w:tabs>
+                <w:tab w:val="left" w:pos="960"/>
+              </w:tabs>
+            </w:pPr>
+            <w:r>
+              <w:t>指令串</w:t>
+            </w:r>
+          </w:p>
+        </w:tc>
+        <w:tc>
+          <w:tcPr>
+            <w:tcW w:w="2693" w:type="dxa"/>
+          </w:tcPr>
+          <w:p>
+            <w:pPr>
+              <w:tabs>
+                <w:tab w:val="left" w:pos="960"/>
+              </w:tabs>
+            </w:pPr>
+            <w:r>
+              <w:t>将</w:t>
+            </w:r>
+            <w:proofErr w:type="spellStart"/>
+            <w:r>
+              <w:t>boolArray</w:t>
+            </w:r>
+            <w:proofErr w:type="spellEnd"/>
+            <w:r>
+              <w:t>转换为十六进制文本</w:t>
+            </w:r>
+          </w:p>
+        </w:tc>
+      </w:tr>
+      <w:tr>
+        <w:tc>
+          <w:tcPr>
+            <w:tcW w:w="1843" w:type="dxa"/>
+          </w:tcPr>
+          <w:p>
+            <w:r>
+              <w:t>OP_XXX()</w:t>
+            </w:r>
+          </w:p>
+        </w:tc>
+        <w:tc>
+          <w:tcPr>
+            <w:tcW w:w="1418" w:type="dxa"/>
+          </w:tcPr>
+          <w:p>
+            <w:pPr>
+              <w:tabs>
+                <w:tab w:val="left" w:pos="960"/>
+              </w:tabs>
+            </w:pPr>
             <w:r>
               <w:t>Bool</w:t>
             </w:r>
-            <w:proofErr w:type="spellEnd"/>
-            <w:r>
-              <w:t>[]</w:t>
-            </w:r>
-          </w:p>
-          <w:p>
-            <w:pPr>
-              <w:tabs>
-                <w:tab w:val="left" w:pos="960"/>
-              </w:tabs>
-              <w:rPr>
-                <w:rFonts w:hint="eastAsia"/>
-              </w:rPr>
-            </w:pPr>
-            <w:r>
-              <w:t>指令串</w:t>
+          </w:p>
+        </w:tc>
+        <w:tc>
+          <w:tcPr>
+            <w:tcW w:w="2268" w:type="dxa"/>
+          </w:tcPr>
+          <w:p>
+            <w:pPr>
+              <w:tabs>
+                <w:tab w:val="left" w:pos="960"/>
+              </w:tabs>
+            </w:pPr>
+            <w:r>
+              <w:t>I</w:t>
+            </w:r>
+          </w:p>
+          <w:p>
+            <w:pPr>
+              <w:tabs>
+                <w:tab w:val="left" w:pos="960"/>
+              </w:tabs>
+            </w:pPr>
+            <w:r>
+              <w:t>行号</w:t>
             </w:r>
           </w:p>
         </w:tc>
@@ -6486,86 +6415,6 @@
               <w:tabs>
                 <w:tab w:val="left" w:pos="960"/>
               </w:tabs>
-            </w:pPr>
-            <w:r>
-              <w:t>将</w:t>
-            </w:r>
-            <w:proofErr w:type="spellStart"/>
-            <w:r>
-              <w:t>boolArray</w:t>
-            </w:r>
-            <w:proofErr w:type="spellEnd"/>
-            <w:r>
-              <w:t>转换为十六进制文本</w:t>
-            </w:r>
-          </w:p>
-        </w:tc>
-      </w:tr>
-      <w:tr>
-        <w:tc>
-          <w:tcPr>
-            <w:tcW w:w="1725" w:type="dxa"/>
-          </w:tcPr>
-          <w:p>
-            <w:r>
-              <w:t>OP_XXX()</w:t>
-            </w:r>
-          </w:p>
-        </w:tc>
-        <w:tc>
-          <w:tcPr>
-            <w:tcW w:w="1418" w:type="dxa"/>
-          </w:tcPr>
-          <w:p>
-            <w:pPr>
-              <w:tabs>
-                <w:tab w:val="left" w:pos="960"/>
-              </w:tabs>
-            </w:pPr>
-            <w:proofErr w:type="spellStart"/>
-            <w:r>
-              <w:t>Bool</w:t>
-            </w:r>
-            <w:proofErr w:type="spellEnd"/>
-          </w:p>
-        </w:tc>
-        <w:tc>
-          <w:tcPr>
-            <w:tcW w:w="2268" w:type="dxa"/>
-          </w:tcPr>
-          <w:p>
-            <w:pPr>
-              <w:tabs>
-                <w:tab w:val="left" w:pos="960"/>
-              </w:tabs>
-            </w:pPr>
-            <w:r>
-              <w:t>I</w:t>
-            </w:r>
-          </w:p>
-          <w:p>
-            <w:pPr>
-              <w:tabs>
-                <w:tab w:val="left" w:pos="960"/>
-              </w:tabs>
-            </w:pPr>
-            <w:r>
-              <w:t>行号</w:t>
-            </w:r>
-          </w:p>
-        </w:tc>
-        <w:tc>
-          <w:tcPr>
-            <w:tcW w:w="2693" w:type="dxa"/>
-          </w:tcPr>
-          <w:p>
-            <w:pPr>
-              <w:tabs>
-                <w:tab w:val="left" w:pos="960"/>
-              </w:tabs>
-              <w:rPr>
-                <w:rFonts w:hint="eastAsia"/>
-              </w:rPr>
             </w:pPr>
             <w:r>
               <w:t>单条指令汇编源代码检查函数，并对</w:t>
@@ -6841,11 +6690,6 @@
             <w:tcW w:w="2813" w:type="dxa"/>
           </w:tcPr>
           <w:p>
-            <w:pPr>
-              <w:rPr>
-                <w:rFonts w:hint="eastAsia"/>
-              </w:rPr>
-            </w:pPr>
             <w:r>
               <w:rPr>
                 <w:rFonts w:hint="eastAsia"/>
@@ -6930,11 +6774,6 @@
             <w:proofErr w:type="spellEnd"/>
           </w:p>
           <w:p>
-            <w:pPr>
-              <w:rPr>
-                <w:rFonts w:hint="eastAsia"/>
-              </w:rPr>
-            </w:pPr>
             <w:r>
               <w:t>错误类型</w:t>
             </w:r>
@@ -7032,11 +6871,6 @@
             </w:r>
           </w:p>
           <w:p>
-            <w:pPr>
-              <w:rPr>
-                <w:rFonts w:hint="eastAsia"/>
-              </w:rPr>
-            </w:pPr>
             <w:r>
               <w:t>错误信息提示</w:t>
             </w:r>
@@ -7098,11 +6932,6 @@
             <w:tcW w:w="1973" w:type="dxa"/>
           </w:tcPr>
           <w:p>
-            <w:pPr>
-              <w:rPr>
-                <w:rFonts w:hint="eastAsia"/>
-              </w:rPr>
-            </w:pPr>
             <w:r>
               <w:rPr>
                 <w:rFonts w:hint="eastAsia"/>
@@ -7116,11 +6945,6 @@
             <w:tcW w:w="2159" w:type="dxa"/>
           </w:tcPr>
           <w:p>
-            <w:pPr>
-              <w:rPr>
-                <w:rFonts w:hint="eastAsia"/>
-              </w:rPr>
-            </w:pPr>
             <w:r>
               <w:rPr>
                 <w:rFonts w:hint="eastAsia"/>
@@ -7164,11 +6988,6 @@
             <w:tcW w:w="1973" w:type="dxa"/>
           </w:tcPr>
           <w:p>
-            <w:pPr>
-              <w:rPr>
-                <w:rFonts w:hint="eastAsia"/>
-              </w:rPr>
-            </w:pPr>
             <w:r>
               <w:t>V</w:t>
             </w:r>
@@ -7185,11 +7004,6 @@
             <w:tcW w:w="2159" w:type="dxa"/>
           </w:tcPr>
           <w:p>
-            <w:pPr>
-              <w:rPr>
-                <w:rFonts w:hint="eastAsia"/>
-              </w:rPr>
-            </w:pPr>
             <w:r>
               <w:rPr>
                 <w:rFonts w:hint="eastAsia"/>
@@ -7233,11 +7047,6 @@
             <w:tcW w:w="1973" w:type="dxa"/>
           </w:tcPr>
           <w:p>
-            <w:pPr>
-              <w:rPr>
-                <w:rFonts w:hint="eastAsia"/>
-              </w:rPr>
-            </w:pPr>
             <w:r>
               <w:t>V</w:t>
             </w:r>
@@ -7254,11 +7063,6 @@
             <w:tcW w:w="2159" w:type="dxa"/>
           </w:tcPr>
           <w:p>
-            <w:pPr>
-              <w:rPr>
-                <w:rFonts w:hint="eastAsia"/>
-              </w:rPr>
-            </w:pPr>
             <w:r>
               <w:rPr>
                 <w:rFonts w:hint="eastAsia"/>
@@ -7288,6 +7092,1711 @@
           <w:b/>
         </w:rPr>
       </w:pPr>
+    </w:p>
+    <w:p>
+      <w:pPr>
+        <w:pStyle w:val="1"/>
+      </w:pPr>
+      <w:r>
+        <w:t>Compiler</w:t>
+      </w:r>
+    </w:p>
+    <w:p>
+      <w:pPr>
+        <w:rPr>
+          <w:rFonts w:hint="eastAsia"/>
+        </w:rPr>
+      </w:pPr>
+    </w:p>
+    <w:p>
+      <w:pPr>
+        <w:pStyle w:val="1"/>
+      </w:pPr>
+      <w:r>
+        <w:rPr>
+          <w:rFonts w:hint="eastAsia"/>
+        </w:rPr>
+        <w:t>Disassembler</w:t>
+      </w:r>
+    </w:p>
+    <w:p>
+      <w:pPr>
+        <w:rPr>
+          <w:rFonts w:hint="eastAsia"/>
+        </w:rPr>
+      </w:pPr>
+    </w:p>
+    <w:p>
+      <w:pPr>
+        <w:pStyle w:val="1"/>
+      </w:pPr>
+      <w:proofErr w:type="spellStart"/>
+      <w:r>
+        <w:t>ResulteComparer</w:t>
+      </w:r>
+      <w:proofErr w:type="spellEnd"/>
+    </w:p>
+    <w:p>
+      <w:pPr>
+        <w:pStyle w:val="2"/>
+      </w:pPr>
+      <w:proofErr w:type="spellStart"/>
+      <w:r>
+        <w:rPr>
+          <w:rFonts w:hint="eastAsia"/>
+        </w:rPr>
+        <w:t>ResultComparer</w:t>
+      </w:r>
+      <w:proofErr w:type="spellEnd"/>
+      <w:r>
+        <w:rPr>
+          <w:rFonts w:hint="eastAsia"/>
+        </w:rPr>
+        <w:t>/</w:t>
+      </w:r>
+      <w:proofErr w:type="spellStart"/>
+      <w:r>
+        <w:rPr>
+          <w:rFonts w:hint="eastAsia"/>
+        </w:rPr>
+        <w:t>ResultComparer</w:t>
+      </w:r>
+      <w:proofErr w:type="spellEnd"/>
+    </w:p>
+    <w:p>
+      <w:pPr>
+        <w:pStyle w:val="a8"/>
+        <w:numPr>
+          <w:ilvl w:val="0"/>
+          <w:numId w:val="1"/>
+        </w:numPr>
+        <w:ind w:firstLineChars="0"/>
+      </w:pPr>
+      <w:r>
+        <w:t>运行结果比较器</w:t>
+      </w:r>
+    </w:p>
+    <w:p>
+      <w:r>
+        <w:rPr>
+          <w:rFonts w:hint="eastAsia"/>
+          <w:b/>
+        </w:rPr>
+        <w:t>外部函数接口</w:t>
+      </w:r>
+    </w:p>
+    <w:tbl>
+      <w:tblPr>
+        <w:tblStyle w:val="a3"/>
+        <w:tblW w:w="8296" w:type="dxa"/>
+        <w:tblLook w:val="04A0" w:firstRow="1" w:lastRow="0" w:firstColumn="1" w:lastColumn="0" w:noHBand="0" w:noVBand="1"/>
+      </w:tblPr>
+      <w:tblGrid>
+        <w:gridCol w:w="1645"/>
+        <w:gridCol w:w="2135"/>
+        <w:gridCol w:w="2185"/>
+        <w:gridCol w:w="2331"/>
+      </w:tblGrid>
+      <w:tr>
+        <w:tc>
+          <w:tcPr>
+            <w:tcW w:w="1645" w:type="dxa"/>
+          </w:tcPr>
+          <w:p>
+            <w:r>
+              <w:rPr>
+                <w:rFonts w:hint="eastAsia"/>
+              </w:rPr>
+              <w:t>函数名</w:t>
+            </w:r>
+          </w:p>
+        </w:tc>
+        <w:tc>
+          <w:tcPr>
+            <w:tcW w:w="2135" w:type="dxa"/>
+          </w:tcPr>
+          <w:p>
+            <w:r>
+              <w:rPr>
+                <w:rFonts w:hint="eastAsia"/>
+              </w:rPr>
+              <w:t>返回类型</w:t>
+            </w:r>
+          </w:p>
+        </w:tc>
+        <w:tc>
+          <w:tcPr>
+            <w:tcW w:w="2185" w:type="dxa"/>
+          </w:tcPr>
+          <w:p>
+            <w:r>
+              <w:rPr>
+                <w:rFonts w:hint="eastAsia"/>
+              </w:rPr>
+              <w:t>参数列表</w:t>
+            </w:r>
+          </w:p>
+        </w:tc>
+        <w:tc>
+          <w:tcPr>
+            <w:tcW w:w="2331" w:type="dxa"/>
+          </w:tcPr>
+          <w:p>
+            <w:r>
+              <w:rPr>
+                <w:rFonts w:hint="eastAsia"/>
+              </w:rPr>
+              <w:t>注释</w:t>
+            </w:r>
+          </w:p>
+        </w:tc>
+      </w:tr>
+      <w:tr>
+        <w:tc>
+          <w:tcPr>
+            <w:tcW w:w="1645" w:type="dxa"/>
+          </w:tcPr>
+          <w:p>
+            <w:r>
+              <w:t xml:space="preserve">Compare(string path1, string </w:t>
+            </w:r>
+            <w:r>
+              <w:lastRenderedPageBreak/>
+              <w:t>path2)</w:t>
+            </w:r>
+          </w:p>
+        </w:tc>
+        <w:tc>
+          <w:tcPr>
+            <w:tcW w:w="2135" w:type="dxa"/>
+          </w:tcPr>
+          <w:p>
+            <w:r>
+              <w:lastRenderedPageBreak/>
+              <w:t>String</w:t>
+            </w:r>
+          </w:p>
+        </w:tc>
+        <w:tc>
+          <w:tcPr>
+            <w:tcW w:w="2185" w:type="dxa"/>
+          </w:tcPr>
+          <w:p>
+            <w:r>
+              <w:t>Path1</w:t>
+            </w:r>
+          </w:p>
+          <w:p>
+            <w:r>
+              <w:t>运行结果路径</w:t>
+            </w:r>
+            <w:r>
+              <w:t>1</w:t>
+            </w:r>
+          </w:p>
+          <w:p>
+            <w:r>
+              <w:lastRenderedPageBreak/>
+              <w:t>Path2</w:t>
+            </w:r>
+          </w:p>
+          <w:p>
+            <w:r>
+              <w:t>运行结果路径</w:t>
+            </w:r>
+            <w:r>
+              <w:t>2</w:t>
+            </w:r>
+          </w:p>
+        </w:tc>
+        <w:tc>
+          <w:tcPr>
+            <w:tcW w:w="2331" w:type="dxa"/>
+          </w:tcPr>
+          <w:p>
+            <w:r>
+              <w:rPr>
+                <w:rFonts w:hint="eastAsia"/>
+              </w:rPr>
+              <w:lastRenderedPageBreak/>
+              <w:t>对两个输出结果的路径进行比较，返回比较结</w:t>
+            </w:r>
+            <w:r>
+              <w:rPr>
+                <w:rFonts w:hint="eastAsia"/>
+              </w:rPr>
+              <w:lastRenderedPageBreak/>
+              <w:t>果</w:t>
+            </w:r>
+          </w:p>
+        </w:tc>
+      </w:tr>
+    </w:tbl>
+    <w:p>
+      <w:pPr>
+        <w:pStyle w:val="a8"/>
+        <w:numPr>
+          <w:ilvl w:val="0"/>
+          <w:numId w:val="1"/>
+        </w:numPr>
+        <w:ind w:firstLineChars="0"/>
+      </w:pPr>
+    </w:p>
+    <w:p>
+      <w:pPr>
+        <w:pStyle w:val="a8"/>
+        <w:numPr>
+          <w:ilvl w:val="0"/>
+          <w:numId w:val="1"/>
+        </w:numPr>
+        <w:ind w:firstLineChars="0"/>
+        <w:rPr>
+          <w:b/>
+        </w:rPr>
+      </w:pPr>
+      <w:r>
+        <w:rPr>
+          <w:b/>
+        </w:rPr>
+        <w:t>内部函数</w:t>
+      </w:r>
+    </w:p>
+    <w:tbl>
+      <w:tblPr>
+        <w:tblStyle w:val="a3"/>
+        <w:tblW w:w="8296" w:type="dxa"/>
+        <w:tblLayout w:type="fixed"/>
+        <w:tblLook w:val="04A0" w:firstRow="1" w:lastRow="0" w:firstColumn="1" w:lastColumn="0" w:noHBand="0" w:noVBand="1"/>
+      </w:tblPr>
+      <w:tblGrid>
+        <w:gridCol w:w="1696"/>
+        <w:gridCol w:w="2127"/>
+        <w:gridCol w:w="2126"/>
+        <w:gridCol w:w="2347"/>
+      </w:tblGrid>
+      <w:tr>
+        <w:tc>
+          <w:tcPr>
+            <w:tcW w:w="1696" w:type="dxa"/>
+          </w:tcPr>
+          <w:p>
+            <w:r>
+              <w:rPr>
+                <w:rFonts w:hint="eastAsia"/>
+              </w:rPr>
+              <w:t>函数名</w:t>
+            </w:r>
+          </w:p>
+        </w:tc>
+        <w:tc>
+          <w:tcPr>
+            <w:tcW w:w="2127" w:type="dxa"/>
+          </w:tcPr>
+          <w:p>
+            <w:r>
+              <w:rPr>
+                <w:rFonts w:hint="eastAsia"/>
+              </w:rPr>
+              <w:t>返回类型</w:t>
+            </w:r>
+          </w:p>
+        </w:tc>
+        <w:tc>
+          <w:tcPr>
+            <w:tcW w:w="2126" w:type="dxa"/>
+          </w:tcPr>
+          <w:p>
+            <w:r>
+              <w:rPr>
+                <w:rFonts w:hint="eastAsia"/>
+              </w:rPr>
+              <w:t>参数列表</w:t>
+            </w:r>
+          </w:p>
+        </w:tc>
+        <w:tc>
+          <w:tcPr>
+            <w:tcW w:w="2347" w:type="dxa"/>
+          </w:tcPr>
+          <w:p>
+            <w:r>
+              <w:rPr>
+                <w:rFonts w:hint="eastAsia"/>
+              </w:rPr>
+              <w:t>注释</w:t>
+            </w:r>
+          </w:p>
+        </w:tc>
+      </w:tr>
+      <w:tr>
+        <w:tc>
+          <w:tcPr>
+            <w:tcW w:w="1696" w:type="dxa"/>
+          </w:tcPr>
+          <w:p>
+            <w:proofErr w:type="spellStart"/>
+            <w:r>
+              <w:t>LoadFile</w:t>
+            </w:r>
+            <w:proofErr w:type="spellEnd"/>
+            <w:r>
+              <w:t>(string path)</w:t>
+            </w:r>
+          </w:p>
+        </w:tc>
+        <w:tc>
+          <w:tcPr>
+            <w:tcW w:w="2127" w:type="dxa"/>
+          </w:tcPr>
+          <w:p>
+            <w:r>
+              <w:t>List&lt;string&gt;</w:t>
+            </w:r>
+          </w:p>
+        </w:tc>
+        <w:tc>
+          <w:tcPr>
+            <w:tcW w:w="2126" w:type="dxa"/>
+          </w:tcPr>
+          <w:p>
+            <w:r>
+              <w:t>Path</w:t>
+            </w:r>
+          </w:p>
+          <w:p>
+            <w:r>
+              <w:t>路径</w:t>
+            </w:r>
+          </w:p>
+        </w:tc>
+        <w:tc>
+          <w:tcPr>
+            <w:tcW w:w="2347" w:type="dxa"/>
+          </w:tcPr>
+          <w:p>
+            <w:r>
+              <w:rPr>
+                <w:rFonts w:hint="eastAsia"/>
+              </w:rPr>
+              <w:t>读取文件内容</w:t>
+            </w:r>
+          </w:p>
+        </w:tc>
+      </w:tr>
+    </w:tbl>
+    <w:p>
+      <w:pPr>
+        <w:rPr>
+          <w:rFonts w:hint="eastAsia"/>
+        </w:rPr>
+      </w:pPr>
+    </w:p>
+    <w:p>
+      <w:pPr>
+        <w:pStyle w:val="1"/>
+      </w:pPr>
+      <w:proofErr w:type="spellStart"/>
+      <w:r>
+        <w:t>TestCodeGeneator</w:t>
+      </w:r>
+      <w:proofErr w:type="spellEnd"/>
+    </w:p>
+    <w:p>
+      <w:pPr>
+        <w:pStyle w:val="2"/>
+      </w:pPr>
+      <w:proofErr w:type="spellStart"/>
+      <w:r>
+        <w:t>TestCodeGeneator</w:t>
+      </w:r>
+      <w:proofErr w:type="spellEnd"/>
+      <w:r>
+        <w:t>\</w:t>
+      </w:r>
+      <w:proofErr w:type="spellStart"/>
+      <w:r>
+        <w:t>TestCodeGeneator</w:t>
+      </w:r>
+      <w:r>
+        <w:t>.cs</w:t>
+      </w:r>
+      <w:proofErr w:type="spellEnd"/>
+    </w:p>
+    <w:p>
+      <w:pPr>
+        <w:pStyle w:val="a8"/>
+        <w:numPr>
+          <w:ilvl w:val="0"/>
+          <w:numId w:val="1"/>
+        </w:numPr>
+        <w:ind w:firstLineChars="0"/>
+      </w:pPr>
+      <w:r>
+        <w:rPr>
+          <w:rFonts w:hint="eastAsia"/>
+        </w:rPr>
+        <w:t>汇编器核心代码</w:t>
+      </w:r>
+    </w:p>
+    <w:p/>
+    <w:p>
+      <w:r>
+        <w:rPr>
+          <w:rFonts w:hint="eastAsia"/>
+          <w:b/>
+        </w:rPr>
+        <w:t>内部成员变量</w:t>
+      </w:r>
+    </w:p>
+    <w:tbl>
+      <w:tblPr>
+        <w:tblStyle w:val="a3"/>
+        <w:tblW w:w="0" w:type="auto"/>
+        <w:tblLook w:val="04A0" w:firstRow="1" w:lastRow="0" w:firstColumn="1" w:lastColumn="0" w:noHBand="0" w:noVBand="1"/>
+      </w:tblPr>
+      <w:tblGrid>
+        <w:gridCol w:w="2765"/>
+        <w:gridCol w:w="2765"/>
+        <w:gridCol w:w="2766"/>
+      </w:tblGrid>
+      <w:tr>
+        <w:tc>
+          <w:tcPr>
+            <w:tcW w:w="2765" w:type="dxa"/>
+          </w:tcPr>
+          <w:p>
+            <w:r>
+              <w:rPr>
+                <w:rFonts w:hint="eastAsia"/>
+              </w:rPr>
+              <w:t>变量名</w:t>
+            </w:r>
+          </w:p>
+        </w:tc>
+        <w:tc>
+          <w:tcPr>
+            <w:tcW w:w="2765" w:type="dxa"/>
+          </w:tcPr>
+          <w:p>
+            <w:r>
+              <w:rPr>
+                <w:rFonts w:hint="eastAsia"/>
+              </w:rPr>
+              <w:t>变量类型</w:t>
+            </w:r>
+          </w:p>
+        </w:tc>
+        <w:tc>
+          <w:tcPr>
+            <w:tcW w:w="2766" w:type="dxa"/>
+          </w:tcPr>
+          <w:p>
+            <w:r>
+              <w:rPr>
+                <w:rFonts w:hint="eastAsia"/>
+              </w:rPr>
+              <w:t>注释</w:t>
+            </w:r>
+          </w:p>
+        </w:tc>
+      </w:tr>
+      <w:tr>
+        <w:tc>
+          <w:tcPr>
+            <w:tcW w:w="2765" w:type="dxa"/>
+          </w:tcPr>
+          <w:p>
+            <w:r>
+              <w:t>Count</w:t>
+            </w:r>
+          </w:p>
+        </w:tc>
+        <w:tc>
+          <w:tcPr>
+            <w:tcW w:w="2765" w:type="dxa"/>
+          </w:tcPr>
+          <w:p>
+            <w:proofErr w:type="spellStart"/>
+            <w:r>
+              <w:t>Int</w:t>
+            </w:r>
+            <w:proofErr w:type="spellEnd"/>
+          </w:p>
+        </w:tc>
+        <w:tc>
+          <w:tcPr>
+            <w:tcW w:w="2766" w:type="dxa"/>
+          </w:tcPr>
+          <w:p>
+            <w:r>
+              <w:rPr>
+                <w:rFonts w:hint="eastAsia"/>
+              </w:rPr>
+              <w:t>生成数量</w:t>
+            </w:r>
+          </w:p>
+        </w:tc>
+      </w:tr>
+      <w:tr>
+        <w:tc>
+          <w:tcPr>
+            <w:tcW w:w="2765" w:type="dxa"/>
+          </w:tcPr>
+          <w:p>
+            <w:r>
+              <w:t>seed</w:t>
+            </w:r>
+          </w:p>
+        </w:tc>
+        <w:tc>
+          <w:tcPr>
+            <w:tcW w:w="2765" w:type="dxa"/>
+          </w:tcPr>
+          <w:p>
+            <w:proofErr w:type="spellStart"/>
+            <w:r>
+              <w:t>int</w:t>
+            </w:r>
+            <w:proofErr w:type="spellEnd"/>
+          </w:p>
+        </w:tc>
+        <w:tc>
+          <w:tcPr>
+            <w:tcW w:w="2766" w:type="dxa"/>
+          </w:tcPr>
+          <w:p>
+            <w:r>
+              <w:rPr>
+                <w:rFonts w:hint="eastAsia"/>
+              </w:rPr>
+              <w:t>随机数种子</w:t>
+            </w:r>
+          </w:p>
+        </w:tc>
+      </w:tr>
+      <w:tr>
+        <w:tc>
+          <w:tcPr>
+            <w:tcW w:w="2765" w:type="dxa"/>
+          </w:tcPr>
+          <w:p>
+            <w:proofErr w:type="spellStart"/>
+            <w:r>
+              <w:t>codeList</w:t>
+            </w:r>
+            <w:proofErr w:type="spellEnd"/>
+          </w:p>
+        </w:tc>
+        <w:tc>
+          <w:tcPr>
+            <w:tcW w:w="2765" w:type="dxa"/>
+          </w:tcPr>
+          <w:p>
+            <w:r>
+              <w:t>List&lt;</w:t>
+            </w:r>
+            <w:r>
+              <w:t>Instruction</w:t>
+            </w:r>
+            <w:r>
+              <w:t>&gt;</w:t>
+            </w:r>
+          </w:p>
+        </w:tc>
+        <w:tc>
+          <w:tcPr>
+            <w:tcW w:w="2766" w:type="dxa"/>
+          </w:tcPr>
+          <w:p>
+            <w:r>
+              <w:t>生成的指令数组</w:t>
+            </w:r>
+          </w:p>
+        </w:tc>
+      </w:tr>
+      <w:tr>
+        <w:tc>
+          <w:tcPr>
+            <w:tcW w:w="2765" w:type="dxa"/>
+          </w:tcPr>
+          <w:p>
+            <w:r>
+              <w:t>r</w:t>
+            </w:r>
+          </w:p>
+        </w:tc>
+        <w:tc>
+          <w:tcPr>
+            <w:tcW w:w="2765" w:type="dxa"/>
+          </w:tcPr>
+          <w:p>
+            <w:r>
+              <w:t>Random</w:t>
+            </w:r>
+          </w:p>
+        </w:tc>
+        <w:tc>
+          <w:tcPr>
+            <w:tcW w:w="2766" w:type="dxa"/>
+          </w:tcPr>
+          <w:p>
+            <w:r>
+              <w:t>随机数生成器</w:t>
+            </w:r>
+          </w:p>
+        </w:tc>
+      </w:tr>
+      <w:tr>
+        <w:tc>
+          <w:tcPr>
+            <w:tcW w:w="2765" w:type="dxa"/>
+          </w:tcPr>
+          <w:p>
+            <w:proofErr w:type="spellStart"/>
+            <w:r>
+              <w:t>cmdList</w:t>
+            </w:r>
+            <w:proofErr w:type="spellEnd"/>
+          </w:p>
+        </w:tc>
+        <w:tc>
+          <w:tcPr>
+            <w:tcW w:w="2765" w:type="dxa"/>
+          </w:tcPr>
+          <w:p>
+            <w:r>
+              <w:t>List&lt;Mnemonic&gt;</w:t>
+            </w:r>
+          </w:p>
+        </w:tc>
+        <w:tc>
+          <w:tcPr>
+            <w:tcW w:w="2766" w:type="dxa"/>
+          </w:tcPr>
+          <w:p>
+            <w:r>
+              <w:rPr>
+                <w:rFonts w:hint="eastAsia"/>
+              </w:rPr>
+              <w:t>目标指令数组</w:t>
+            </w:r>
+          </w:p>
+        </w:tc>
+      </w:tr>
+    </w:tbl>
+    <w:p/>
+    <w:p>
+      <w:r>
+        <w:rPr>
+          <w:rFonts w:hint="eastAsia"/>
+          <w:b/>
+        </w:rPr>
+        <w:t>构造函数</w:t>
+      </w:r>
+    </w:p>
+    <w:tbl>
+      <w:tblPr>
+        <w:tblStyle w:val="a3"/>
+        <w:tblW w:w="8359" w:type="dxa"/>
+        <w:tblLayout w:type="fixed"/>
+        <w:tblLook w:val="04A0" w:firstRow="1" w:lastRow="0" w:firstColumn="1" w:lastColumn="0" w:noHBand="0" w:noVBand="1"/>
+      </w:tblPr>
+      <w:tblGrid>
+        <w:gridCol w:w="2689"/>
+        <w:gridCol w:w="2835"/>
+        <w:gridCol w:w="2835"/>
+      </w:tblGrid>
+      <w:tr>
+        <w:tc>
+          <w:tcPr>
+            <w:tcW w:w="2689" w:type="dxa"/>
+          </w:tcPr>
+          <w:p>
+            <w:r>
+              <w:rPr>
+                <w:rFonts w:hint="eastAsia"/>
+              </w:rPr>
+              <w:t>函数参数特征</w:t>
+            </w:r>
+          </w:p>
+        </w:tc>
+        <w:tc>
+          <w:tcPr>
+            <w:tcW w:w="2835" w:type="dxa"/>
+          </w:tcPr>
+          <w:p>
+            <w:r>
+              <w:rPr>
+                <w:rFonts w:hint="eastAsia"/>
+              </w:rPr>
+              <w:t>参数列表</w:t>
+            </w:r>
+          </w:p>
+        </w:tc>
+        <w:tc>
+          <w:tcPr>
+            <w:tcW w:w="2835" w:type="dxa"/>
+          </w:tcPr>
+          <w:p>
+            <w:r>
+              <w:rPr>
+                <w:rFonts w:hint="eastAsia"/>
+              </w:rPr>
+              <w:t>注释</w:t>
+            </w:r>
+          </w:p>
+        </w:tc>
+      </w:tr>
+      <w:tr>
+        <w:tc>
+          <w:tcPr>
+            <w:tcW w:w="2689" w:type="dxa"/>
+          </w:tcPr>
+          <w:p>
+            <w:proofErr w:type="spellStart"/>
+            <w:r>
+              <w:t>TestCodeGeneator</w:t>
+            </w:r>
+            <w:proofErr w:type="spellEnd"/>
+            <w:r>
+              <w:t xml:space="preserve"> </w:t>
+            </w:r>
+            <w:r>
+              <w:t>()</w:t>
+            </w:r>
+          </w:p>
+        </w:tc>
+        <w:tc>
+          <w:tcPr>
+            <w:tcW w:w="2835" w:type="dxa"/>
+          </w:tcPr>
+          <w:p>
+            <w:r>
+              <w:rPr>
+                <w:rFonts w:hint="eastAsia"/>
+              </w:rPr>
+              <w:t>N/A</w:t>
+            </w:r>
+          </w:p>
+        </w:tc>
+        <w:tc>
+          <w:tcPr>
+            <w:tcW w:w="2835" w:type="dxa"/>
+          </w:tcPr>
+          <w:p>
+            <w:r>
+              <w:rPr>
+                <w:rFonts w:hint="eastAsia"/>
+              </w:rPr>
+              <w:t>默认构造函数</w:t>
+            </w:r>
+          </w:p>
+        </w:tc>
+      </w:tr>
+    </w:tbl>
+    <w:p/>
+    <w:p>
+      <w:pPr>
+        <w:rPr>
+          <w:b/>
+        </w:rPr>
+      </w:pPr>
+      <w:r>
+        <w:rPr>
+          <w:rFonts w:hint="eastAsia"/>
+          <w:b/>
+        </w:rPr>
+        <w:t>属性接口</w:t>
+      </w:r>
+    </w:p>
+    <w:tbl>
+      <w:tblPr>
+        <w:tblStyle w:val="a3"/>
+        <w:tblW w:w="0" w:type="auto"/>
+        <w:tblLook w:val="04A0" w:firstRow="1" w:lastRow="0" w:firstColumn="1" w:lastColumn="0" w:noHBand="0" w:noVBand="1"/>
+      </w:tblPr>
+      <w:tblGrid>
+        <w:gridCol w:w="2765"/>
+        <w:gridCol w:w="2765"/>
+        <w:gridCol w:w="2766"/>
+      </w:tblGrid>
+      <w:tr>
+        <w:tc>
+          <w:tcPr>
+            <w:tcW w:w="2765" w:type="dxa"/>
+          </w:tcPr>
+          <w:p>
+            <w:r>
+              <w:rPr>
+                <w:rFonts w:hint="eastAsia"/>
+              </w:rPr>
+              <w:t>变量名</w:t>
+            </w:r>
+          </w:p>
+        </w:tc>
+        <w:tc>
+          <w:tcPr>
+            <w:tcW w:w="2765" w:type="dxa"/>
+          </w:tcPr>
+          <w:p>
+            <w:r>
+              <w:rPr>
+                <w:rFonts w:hint="eastAsia"/>
+              </w:rPr>
+              <w:t>变量类型</w:t>
+            </w:r>
+          </w:p>
+        </w:tc>
+        <w:tc>
+          <w:tcPr>
+            <w:tcW w:w="2766" w:type="dxa"/>
+          </w:tcPr>
+          <w:p>
+            <w:r>
+              <w:rPr>
+                <w:rFonts w:hint="eastAsia"/>
+              </w:rPr>
+              <w:t>注释</w:t>
+            </w:r>
+          </w:p>
+        </w:tc>
+      </w:tr>
+      <w:tr>
+        <w:tc>
+          <w:tcPr>
+            <w:tcW w:w="2765" w:type="dxa"/>
+          </w:tcPr>
+          <w:p>
+            <w:r>
+              <w:t>Count</w:t>
+            </w:r>
+          </w:p>
+        </w:tc>
+        <w:tc>
+          <w:tcPr>
+            <w:tcW w:w="2765" w:type="dxa"/>
+          </w:tcPr>
+          <w:p>
+            <w:proofErr w:type="spellStart"/>
+            <w:r>
+              <w:t>Int</w:t>
+            </w:r>
+            <w:proofErr w:type="spellEnd"/>
+          </w:p>
+        </w:tc>
+        <w:tc>
+          <w:tcPr>
+            <w:tcW w:w="2766" w:type="dxa"/>
+          </w:tcPr>
+          <w:p>
+            <w:r>
+              <w:rPr>
+                <w:rFonts w:hint="eastAsia"/>
+              </w:rPr>
+              <w:t>生成数量</w:t>
+            </w:r>
+          </w:p>
+        </w:tc>
+      </w:tr>
+      <w:tr>
+        <w:tc>
+          <w:tcPr>
+            <w:tcW w:w="2765" w:type="dxa"/>
+          </w:tcPr>
+          <w:p>
+            <w:r>
+              <w:t>seed</w:t>
+            </w:r>
+          </w:p>
+        </w:tc>
+        <w:tc>
+          <w:tcPr>
+            <w:tcW w:w="2765" w:type="dxa"/>
+          </w:tcPr>
+          <w:p>
+            <w:proofErr w:type="spellStart"/>
+            <w:r>
+              <w:t>int</w:t>
+            </w:r>
+            <w:proofErr w:type="spellEnd"/>
+          </w:p>
+        </w:tc>
+        <w:tc>
+          <w:tcPr>
+            <w:tcW w:w="2766" w:type="dxa"/>
+          </w:tcPr>
+          <w:p>
+            <w:r>
+              <w:rPr>
+                <w:rFonts w:hint="eastAsia"/>
+              </w:rPr>
+              <w:t>随机数种子</w:t>
+            </w:r>
+          </w:p>
+        </w:tc>
+      </w:tr>
+      <w:tr>
+        <w:tc>
+          <w:tcPr>
+            <w:tcW w:w="2765" w:type="dxa"/>
+          </w:tcPr>
+          <w:p>
+            <w:proofErr w:type="spellStart"/>
+            <w:r>
+              <w:t>codeList</w:t>
+            </w:r>
+            <w:proofErr w:type="spellEnd"/>
+          </w:p>
+        </w:tc>
+        <w:tc>
+          <w:tcPr>
+            <w:tcW w:w="2765" w:type="dxa"/>
+          </w:tcPr>
+          <w:p>
+            <w:r>
+              <w:t>List&lt;</w:t>
+            </w:r>
+            <w:r>
+              <w:t>Instruction</w:t>
+            </w:r>
+            <w:r>
+              <w:t>&gt;</w:t>
+            </w:r>
+          </w:p>
+        </w:tc>
+        <w:tc>
+          <w:tcPr>
+            <w:tcW w:w="2766" w:type="dxa"/>
+          </w:tcPr>
+          <w:p>
+            <w:r>
+              <w:t>生成的指令数组</w:t>
+            </w:r>
+          </w:p>
+        </w:tc>
+      </w:tr>
+    </w:tbl>
+    <w:p/>
+    <w:p>
+      <w:r>
+        <w:rPr>
+          <w:rFonts w:hint="eastAsia"/>
+          <w:b/>
+        </w:rPr>
+        <w:t>外部函数接口</w:t>
+      </w:r>
+    </w:p>
+    <w:tbl>
+      <w:tblPr>
+        <w:tblStyle w:val="a3"/>
+        <w:tblW w:w="8217" w:type="dxa"/>
+        <w:tblLook w:val="04A0" w:firstRow="1" w:lastRow="0" w:firstColumn="1" w:lastColumn="0" w:noHBand="0" w:noVBand="1"/>
+      </w:tblPr>
+      <w:tblGrid>
+        <w:gridCol w:w="1854"/>
+        <w:gridCol w:w="1451"/>
+        <w:gridCol w:w="2253"/>
+        <w:gridCol w:w="2659"/>
+      </w:tblGrid>
+      <w:tr>
+        <w:tc>
+          <w:tcPr>
+            <w:tcW w:w="1854" w:type="dxa"/>
+          </w:tcPr>
+          <w:p>
+            <w:r>
+              <w:rPr>
+                <w:rFonts w:hint="eastAsia"/>
+              </w:rPr>
+              <w:t>函数名</w:t>
+            </w:r>
+          </w:p>
+        </w:tc>
+        <w:tc>
+          <w:tcPr>
+            <w:tcW w:w="1451" w:type="dxa"/>
+          </w:tcPr>
+          <w:p>
+            <w:r>
+              <w:rPr>
+                <w:rFonts w:hint="eastAsia"/>
+              </w:rPr>
+              <w:t>返回类型</w:t>
+            </w:r>
+          </w:p>
+        </w:tc>
+        <w:tc>
+          <w:tcPr>
+            <w:tcW w:w="2253" w:type="dxa"/>
+          </w:tcPr>
+          <w:p>
+            <w:r>
+              <w:rPr>
+                <w:rFonts w:hint="eastAsia"/>
+              </w:rPr>
+              <w:t>参数列表</w:t>
+            </w:r>
+          </w:p>
+        </w:tc>
+        <w:tc>
+          <w:tcPr>
+            <w:tcW w:w="2659" w:type="dxa"/>
+          </w:tcPr>
+          <w:p>
+            <w:r>
+              <w:rPr>
+                <w:rFonts w:hint="eastAsia"/>
+              </w:rPr>
+              <w:t>注释</w:t>
+            </w:r>
+          </w:p>
+        </w:tc>
+      </w:tr>
+      <w:tr>
+        <w:tc>
+          <w:tcPr>
+            <w:tcW w:w="1854" w:type="dxa"/>
+          </w:tcPr>
+          <w:p>
+            <w:proofErr w:type="spellStart"/>
+            <w:r>
+              <w:t>ConfigGeneator</w:t>
+            </w:r>
+            <w:proofErr w:type="spellEnd"/>
+            <w:r>
+              <w:t>(</w:t>
+            </w:r>
+            <w:proofErr w:type="spellStart"/>
+            <w:r>
+              <w:t>int</w:t>
+            </w:r>
+            <w:proofErr w:type="spellEnd"/>
+            <w:r>
+              <w:t xml:space="preserve"> </w:t>
+            </w:r>
+            <w:proofErr w:type="spellStart"/>
+            <w:r>
+              <w:t>num</w:t>
+            </w:r>
+            <w:proofErr w:type="spellEnd"/>
+            <w:r>
+              <w:t xml:space="preserve">, List&lt;Mnemonic&gt; </w:t>
+            </w:r>
+            <w:proofErr w:type="spellStart"/>
+            <w:r>
+              <w:t>targetCMDList</w:t>
+            </w:r>
+            <w:proofErr w:type="spellEnd"/>
+            <w:r>
+              <w:t>)</w:t>
+            </w:r>
+          </w:p>
+        </w:tc>
+        <w:tc>
+          <w:tcPr>
+            <w:tcW w:w="1451" w:type="dxa"/>
+          </w:tcPr>
+          <w:p>
+            <w:pPr>
+              <w:rPr>
+                <w:rFonts w:hint="eastAsia"/>
+              </w:rPr>
+            </w:pPr>
+            <w:r>
+              <w:t>Void</w:t>
+            </w:r>
+          </w:p>
+        </w:tc>
+        <w:tc>
+          <w:tcPr>
+            <w:tcW w:w="2253" w:type="dxa"/>
+          </w:tcPr>
+          <w:p>
+            <w:proofErr w:type="spellStart"/>
+            <w:r>
+              <w:t>Num</w:t>
+            </w:r>
+            <w:proofErr w:type="spellEnd"/>
+          </w:p>
+          <w:p>
+            <w:r>
+              <w:t>指令生成条数</w:t>
+            </w:r>
+          </w:p>
+          <w:p>
+            <w:r>
+              <w:t>Mnemonic</w:t>
+            </w:r>
+          </w:p>
+          <w:p>
+            <w:pPr>
+              <w:rPr>
+                <w:rFonts w:hint="eastAsia"/>
+              </w:rPr>
+            </w:pPr>
+            <w:r>
+              <w:t>指令选择范围</w:t>
+            </w:r>
+          </w:p>
+        </w:tc>
+        <w:tc>
+          <w:tcPr>
+            <w:tcW w:w="2659" w:type="dxa"/>
+          </w:tcPr>
+          <w:p>
+            <w:r>
+              <w:rPr>
+                <w:rFonts w:hint="eastAsia"/>
+              </w:rPr>
+              <w:t>配置随机代码生成器</w:t>
+            </w:r>
+          </w:p>
+        </w:tc>
+      </w:tr>
+      <w:tr>
+        <w:tc>
+          <w:tcPr>
+            <w:tcW w:w="1854" w:type="dxa"/>
+          </w:tcPr>
+          <w:p>
+            <w:r>
+              <w:t>Generate()</w:t>
+            </w:r>
+          </w:p>
+        </w:tc>
+        <w:tc>
+          <w:tcPr>
+            <w:tcW w:w="1451" w:type="dxa"/>
+          </w:tcPr>
+          <w:p>
+            <w:r>
+              <w:t>Void</w:t>
+            </w:r>
+          </w:p>
+        </w:tc>
+        <w:tc>
+          <w:tcPr>
+            <w:tcW w:w="2253" w:type="dxa"/>
+          </w:tcPr>
+          <w:p>
+            <w:r>
+              <w:t>N/A</w:t>
+            </w:r>
+          </w:p>
+        </w:tc>
+        <w:tc>
+          <w:tcPr>
+            <w:tcW w:w="2659" w:type="dxa"/>
+          </w:tcPr>
+          <w:p>
+            <w:r>
+              <w:rPr>
+                <w:rFonts w:hint="eastAsia"/>
+              </w:rPr>
+              <w:t>生成随机指令</w:t>
+            </w:r>
+          </w:p>
+        </w:tc>
+      </w:tr>
+    </w:tbl>
+    <w:p/>
+    <w:p>
+      <w:pPr>
+        <w:rPr>
+          <w:b/>
+        </w:rPr>
+      </w:pPr>
+      <w:r>
+        <w:rPr>
+          <w:b/>
+        </w:rPr>
+        <w:lastRenderedPageBreak/>
+        <w:t>内部函数</w:t>
+      </w:r>
+    </w:p>
+    <w:tbl>
+      <w:tblPr>
+        <w:tblStyle w:val="a3"/>
+        <w:tblW w:w="8222" w:type="dxa"/>
+        <w:tblInd w:w="-5" w:type="dxa"/>
+        <w:tblLayout w:type="fixed"/>
+        <w:tblLook w:val="04A0" w:firstRow="1" w:lastRow="0" w:firstColumn="1" w:lastColumn="0" w:noHBand="0" w:noVBand="1"/>
+      </w:tblPr>
+      <w:tblGrid>
+        <w:gridCol w:w="1843"/>
+        <w:gridCol w:w="1418"/>
+        <w:gridCol w:w="2268"/>
+        <w:gridCol w:w="2693"/>
+      </w:tblGrid>
+      <w:tr>
+        <w:tc>
+          <w:tcPr>
+            <w:tcW w:w="1843" w:type="dxa"/>
+          </w:tcPr>
+          <w:p>
+            <w:r>
+              <w:rPr>
+                <w:rFonts w:hint="eastAsia"/>
+              </w:rPr>
+              <w:t>函数名</w:t>
+            </w:r>
+          </w:p>
+        </w:tc>
+        <w:tc>
+          <w:tcPr>
+            <w:tcW w:w="1418" w:type="dxa"/>
+          </w:tcPr>
+          <w:p>
+            <w:r>
+              <w:rPr>
+                <w:rFonts w:hint="eastAsia"/>
+              </w:rPr>
+              <w:t>返回类型</w:t>
+            </w:r>
+          </w:p>
+        </w:tc>
+        <w:tc>
+          <w:tcPr>
+            <w:tcW w:w="2268" w:type="dxa"/>
+          </w:tcPr>
+          <w:p>
+            <w:r>
+              <w:rPr>
+                <w:rFonts w:hint="eastAsia"/>
+              </w:rPr>
+              <w:t>参数列表</w:t>
+            </w:r>
+          </w:p>
+        </w:tc>
+        <w:tc>
+          <w:tcPr>
+            <w:tcW w:w="2693" w:type="dxa"/>
+          </w:tcPr>
+          <w:p>
+            <w:r>
+              <w:rPr>
+                <w:rFonts w:hint="eastAsia"/>
+              </w:rPr>
+              <w:t>注释</w:t>
+            </w:r>
+          </w:p>
+        </w:tc>
+      </w:tr>
+      <w:tr>
+        <w:tc>
+          <w:tcPr>
+            <w:tcW w:w="1843" w:type="dxa"/>
+          </w:tcPr>
+          <w:p>
+            <w:proofErr w:type="spellStart"/>
+            <w:r>
+              <w:t>GenerateCMD</w:t>
+            </w:r>
+            <w:proofErr w:type="spellEnd"/>
+            <w:r>
+              <w:t>(</w:t>
+            </w:r>
+            <w:proofErr w:type="spellStart"/>
+            <w:r>
+              <w:t>int</w:t>
+            </w:r>
+            <w:proofErr w:type="spellEnd"/>
+            <w:r>
+              <w:t xml:space="preserve"> </w:t>
+            </w:r>
+            <w:proofErr w:type="spellStart"/>
+            <w:r>
+              <w:t>cmdIndex</w:t>
+            </w:r>
+            <w:proofErr w:type="spellEnd"/>
+            <w:r>
+              <w:t>)</w:t>
+            </w:r>
+          </w:p>
+        </w:tc>
+        <w:tc>
+          <w:tcPr>
+            <w:tcW w:w="1418" w:type="dxa"/>
+          </w:tcPr>
+          <w:p>
+            <w:r>
+              <w:t>Instruction</w:t>
+            </w:r>
+          </w:p>
+        </w:tc>
+        <w:tc>
+          <w:tcPr>
+            <w:tcW w:w="2268" w:type="dxa"/>
+          </w:tcPr>
+          <w:p>
+            <w:proofErr w:type="spellStart"/>
+            <w:r>
+              <w:t>I</w:t>
+            </w:r>
+            <w:r>
+              <w:rPr>
+                <w:rFonts w:hint="eastAsia"/>
+              </w:rPr>
+              <w:t>nt</w:t>
+            </w:r>
+            <w:proofErr w:type="spellEnd"/>
+          </w:p>
+          <w:p>
+            <w:pPr>
+              <w:rPr>
+                <w:rFonts w:hint="eastAsia"/>
+              </w:rPr>
+            </w:pPr>
+            <w:r>
+              <w:t>生成指令序列</w:t>
+            </w:r>
+          </w:p>
+        </w:tc>
+        <w:tc>
+          <w:tcPr>
+            <w:tcW w:w="2693" w:type="dxa"/>
+          </w:tcPr>
+          <w:p>
+            <w:r>
+              <w:rPr>
+                <w:rFonts w:hint="eastAsia"/>
+              </w:rPr>
+              <w:t>生成单条指令</w:t>
+            </w:r>
+          </w:p>
+        </w:tc>
+      </w:tr>
+      <w:tr>
+        <w:tc>
+          <w:tcPr>
+            <w:tcW w:w="1843" w:type="dxa"/>
+          </w:tcPr>
+          <w:p>
+            <w:proofErr w:type="spellStart"/>
+            <w:r>
+              <w:t>GenerateReg</w:t>
+            </w:r>
+            <w:proofErr w:type="spellEnd"/>
+            <w:r>
+              <w:t>()</w:t>
+            </w:r>
+          </w:p>
+        </w:tc>
+        <w:tc>
+          <w:tcPr>
+            <w:tcW w:w="1418" w:type="dxa"/>
+          </w:tcPr>
+          <w:p>
+            <w:r>
+              <w:t>string</w:t>
+            </w:r>
+          </w:p>
+        </w:tc>
+        <w:tc>
+          <w:tcPr>
+            <w:tcW w:w="2268" w:type="dxa"/>
+          </w:tcPr>
+          <w:p>
+            <w:r>
+              <w:rPr>
+                <w:rFonts w:hint="eastAsia"/>
+              </w:rPr>
+              <w:t>N/A</w:t>
+            </w:r>
+          </w:p>
+        </w:tc>
+        <w:tc>
+          <w:tcPr>
+            <w:tcW w:w="2693" w:type="dxa"/>
+          </w:tcPr>
+          <w:p>
+            <w:r>
+              <w:rPr>
+                <w:rFonts w:hint="eastAsia"/>
+              </w:rPr>
+              <w:t>随机生成寄存器</w:t>
+            </w:r>
+          </w:p>
+        </w:tc>
+      </w:tr>
+      <w:tr>
+        <w:tc>
+          <w:tcPr>
+            <w:tcW w:w="1843" w:type="dxa"/>
+          </w:tcPr>
+          <w:p>
+            <w:proofErr w:type="spellStart"/>
+            <w:r>
+              <w:t>GenerateImmediate</w:t>
+            </w:r>
+            <w:proofErr w:type="spellEnd"/>
+            <w:r>
+              <w:t>(</w:t>
+            </w:r>
+            <w:proofErr w:type="spellStart"/>
+            <w:r>
+              <w:t>bool</w:t>
+            </w:r>
+            <w:proofErr w:type="spellEnd"/>
+            <w:r>
+              <w:t xml:space="preserve"> </w:t>
+            </w:r>
+            <w:proofErr w:type="spellStart"/>
+            <w:r>
+              <w:t>isSign</w:t>
+            </w:r>
+            <w:proofErr w:type="spellEnd"/>
+            <w:r>
+              <w:t>)</w:t>
+            </w:r>
+          </w:p>
+        </w:tc>
+        <w:tc>
+          <w:tcPr>
+            <w:tcW w:w="1418" w:type="dxa"/>
+          </w:tcPr>
+          <w:p>
+            <w:r>
+              <w:t>String</w:t>
+            </w:r>
+          </w:p>
+        </w:tc>
+        <w:tc>
+          <w:tcPr>
+            <w:tcW w:w="2268" w:type="dxa"/>
+          </w:tcPr>
+          <w:p>
+            <w:proofErr w:type="spellStart"/>
+            <w:r>
+              <w:t>Issign</w:t>
+            </w:r>
+            <w:proofErr w:type="spellEnd"/>
+          </w:p>
+          <w:p>
+            <w:pPr>
+              <w:rPr>
+                <w:rFonts w:hint="eastAsia"/>
+              </w:rPr>
+            </w:pPr>
+            <w:r>
+              <w:t>是否为有符号数</w:t>
+            </w:r>
+          </w:p>
+        </w:tc>
+        <w:tc>
+          <w:tcPr>
+            <w:tcW w:w="2693" w:type="dxa"/>
+          </w:tcPr>
+          <w:p>
+            <w:r>
+              <w:t>随机生成立即数</w:t>
+            </w:r>
+          </w:p>
+        </w:tc>
+      </w:tr>
+      <w:tr>
+        <w:tc>
+          <w:tcPr>
+            <w:tcW w:w="1843" w:type="dxa"/>
+          </w:tcPr>
+          <w:p>
+            <w:proofErr w:type="spellStart"/>
+            <w:r>
+              <w:t>GenerateOffset</w:t>
+            </w:r>
+            <w:proofErr w:type="spellEnd"/>
+            <w:r>
+              <w:t>()</w:t>
+            </w:r>
+          </w:p>
+        </w:tc>
+        <w:tc>
+          <w:tcPr>
+            <w:tcW w:w="1418" w:type="dxa"/>
+          </w:tcPr>
+          <w:p>
+            <w:r>
+              <w:t>String</w:t>
+            </w:r>
+          </w:p>
+        </w:tc>
+        <w:tc>
+          <w:tcPr>
+            <w:tcW w:w="2268" w:type="dxa"/>
+          </w:tcPr>
+          <w:p>
+            <w:proofErr w:type="spellStart"/>
+            <w:r>
+              <w:rPr>
+                <w:rFonts w:hint="eastAsia"/>
+              </w:rPr>
+              <w:t>n/A</w:t>
+            </w:r>
+            <w:proofErr w:type="spellEnd"/>
+          </w:p>
+        </w:tc>
+        <w:tc>
+          <w:tcPr>
+            <w:tcW w:w="2693" w:type="dxa"/>
+          </w:tcPr>
+          <w:p>
+            <w:r>
+              <w:rPr>
+                <w:rFonts w:hint="eastAsia"/>
+              </w:rPr>
+              <w:t>随机生成偏移量</w:t>
+            </w:r>
+          </w:p>
+        </w:tc>
+      </w:tr>
+      <w:tr>
+        <w:tc>
+          <w:tcPr>
+            <w:tcW w:w="1843" w:type="dxa"/>
+          </w:tcPr>
+          <w:p>
+            <w:proofErr w:type="spellStart"/>
+            <w:r>
+              <w:t>GenerateShamt</w:t>
+            </w:r>
+            <w:proofErr w:type="spellEnd"/>
+            <w:r>
+              <w:t>()</w:t>
+            </w:r>
+          </w:p>
+        </w:tc>
+        <w:tc>
+          <w:tcPr>
+            <w:tcW w:w="1418" w:type="dxa"/>
+          </w:tcPr>
+          <w:p>
+            <w:pPr>
+              <w:tabs>
+                <w:tab w:val="left" w:pos="960"/>
+              </w:tabs>
+            </w:pPr>
+            <w:r>
+              <w:t>String</w:t>
+            </w:r>
+          </w:p>
+        </w:tc>
+        <w:tc>
+          <w:tcPr>
+            <w:tcW w:w="2268" w:type="dxa"/>
+          </w:tcPr>
+          <w:p>
+            <w:pPr>
+              <w:tabs>
+                <w:tab w:val="left" w:pos="960"/>
+              </w:tabs>
+            </w:pPr>
+            <w:r>
+              <w:t>N/A</w:t>
+            </w:r>
+          </w:p>
+        </w:tc>
+        <w:tc>
+          <w:tcPr>
+            <w:tcW w:w="2693" w:type="dxa"/>
+          </w:tcPr>
+          <w:p>
+            <w:pPr>
+              <w:tabs>
+                <w:tab w:val="left" w:pos="960"/>
+              </w:tabs>
+            </w:pPr>
+            <w:r>
+              <w:t>随机生成</w:t>
+            </w:r>
+            <w:proofErr w:type="spellStart"/>
+            <w:r>
+              <w:t>Shamt</w:t>
+            </w:r>
+            <w:proofErr w:type="spellEnd"/>
+          </w:p>
+        </w:tc>
+      </w:tr>
+      <w:tr>
+        <w:tc>
+          <w:tcPr>
+            <w:tcW w:w="1843" w:type="dxa"/>
+          </w:tcPr>
+          <w:p>
+            <w:proofErr w:type="spellStart"/>
+            <w:r>
+              <w:t>GenerateAddress</w:t>
+            </w:r>
+            <w:proofErr w:type="spellEnd"/>
+            <w:r>
+              <w:t xml:space="preserve"> </w:t>
+            </w:r>
+            <w:r>
+              <w:t>()</w:t>
+            </w:r>
+          </w:p>
+        </w:tc>
+        <w:tc>
+          <w:tcPr>
+            <w:tcW w:w="1418" w:type="dxa"/>
+          </w:tcPr>
+          <w:p>
+            <w:pPr>
+              <w:tabs>
+                <w:tab w:val="left" w:pos="960"/>
+              </w:tabs>
+            </w:pPr>
+            <w:r>
+              <w:t>String</w:t>
+            </w:r>
+          </w:p>
+        </w:tc>
+        <w:tc>
+          <w:tcPr>
+            <w:tcW w:w="2268" w:type="dxa"/>
+          </w:tcPr>
+          <w:p>
+            <w:pPr>
+              <w:tabs>
+                <w:tab w:val="left" w:pos="960"/>
+              </w:tabs>
+            </w:pPr>
+            <w:r>
+              <w:t>N/A</w:t>
+            </w:r>
+          </w:p>
+        </w:tc>
+        <w:tc>
+          <w:tcPr>
+            <w:tcW w:w="2693" w:type="dxa"/>
+          </w:tcPr>
+          <w:p>
+            <w:pPr>
+              <w:tabs>
+                <w:tab w:val="left" w:pos="960"/>
+              </w:tabs>
+              <w:rPr>
+                <w:rFonts w:hint="eastAsia"/>
+              </w:rPr>
+            </w:pPr>
+            <w:r>
+              <w:t>随机生成地址</w:t>
+            </w:r>
+          </w:p>
+        </w:tc>
+      </w:tr>
+    </w:tbl>
+    <w:p>
+      <w:pPr>
+        <w:pStyle w:val="1"/>
+        <w:rPr>
+          <w:rFonts w:hint="eastAsia"/>
+        </w:rPr>
+      </w:pPr>
+      <w:r>
+        <w:t>Web</w:t>
+      </w:r>
+      <w:bookmarkStart w:id="14" w:name="_GoBack"/>
+      <w:bookmarkEnd w:id="14"/>
     </w:p>
     <w:sectPr>
       <w:pgSz w:w="11906" w:h="16838"/>
@@ -7371,6 +8880,22 @@
       </w:r>
     </w:p>
   </w:comment>
+  <w:comment w:id="4" w:author="Alfred Shi" w:date="2013-12-07T16:36:00Z" w:initials="AS">
+    <w:p>
+      <w:pPr>
+        <w:pStyle w:val="a5"/>
+      </w:pPr>
+      <w:r>
+        <w:rPr>
+          <w:rStyle w:val="a4"/>
+        </w:rPr>
+        <w:annotationRef/>
+      </w:r>
+      <w:r>
+        <w:t>王田</w:t>
+      </w:r>
+    </w:p>
+  </w:comment>
   <w:comment w:id="5" w:author="Alfred Shi" w:date="2013-12-07T16:36:00Z" w:initials="AS">
     <w:p>
       <w:pPr>
@@ -7403,7 +8928,7 @@
       </w:r>
     </w:p>
   </w:comment>
-  <w:comment w:id="7" w:author="Alfred Shi" w:date="2013-12-07T16:36:00Z" w:initials="AS">
+  <w:comment w:id="7" w:author="Alfred Shi" w:date="2013-12-07T16:37:00Z" w:initials="AS">
     <w:p>
       <w:pPr>
         <w:pStyle w:val="a5"/>
@@ -7415,6 +8940,9 @@
         <w:annotationRef/>
       </w:r>
       <w:r>
+        <w:rPr>
+          <w:rFonts w:hint="eastAsia"/>
+        </w:rPr>
         <w:t>王田</w:t>
       </w:r>
     </w:p>
@@ -7495,7 +9023,7 @@
       </w:r>
     </w:p>
   </w:comment>
-  <w:comment w:id="12" w:author="Alfred Shi" w:date="2013-12-07T16:37:00Z" w:initials="AS">
+  <w:comment w:id="12" w:author="Alfred Shi" w:date="2013-12-07T20:08:00Z" w:initials="AS">
     <w:p>
       <w:pPr>
         <w:pStyle w:val="a5"/>
@@ -7507,30 +9035,11 @@
         <w:annotationRef/>
       </w:r>
       <w:r>
-        <w:rPr>
-          <w:rFonts w:hint="eastAsia"/>
-        </w:rPr>
-        <w:t>王田</w:t>
+        <w:t>彭田要得，我忘了干嘛的，请补充</w:t>
       </w:r>
     </w:p>
   </w:comment>
-  <w:comment w:id="13" w:author="Alfred Shi" w:date="2013-12-07T20:08:00Z" w:initials="AS">
-    <w:p>
-      <w:pPr>
-        <w:pStyle w:val="a5"/>
-      </w:pPr>
-      <w:r>
-        <w:rPr>
-          <w:rStyle w:val="a4"/>
-        </w:rPr>
-        <w:annotationRef/>
-      </w:r>
-      <w:r>
-        <w:t>彭田要得，我忘了干嘛的，请补充</w:t>
-      </w:r>
-    </w:p>
-  </w:comment>
-  <w:comment w:id="14" w:author="Alfred Shi" w:date="2013-12-07T20:24:00Z" w:initials="AS">
+  <w:comment w:id="13" w:author="Alfred Shi" w:date="2013-12-07T20:24:00Z" w:initials="AS">
     <w:p>
       <w:pPr>
         <w:pStyle w:val="a5"/>
@@ -8658,7 +10167,7 @@
 </file>
 
 <file path=customXml/itemProps1.xml><?xml version="1.0" encoding="utf-8"?>
-<ds:datastoreItem xmlns:ds="http://schemas.openxmlformats.org/officeDocument/2006/customXml" ds:itemID="{7FE5AC55-E6EC-4D82-93F3-B734F45A666D}">
+<ds:datastoreItem xmlns:ds="http://schemas.openxmlformats.org/officeDocument/2006/customXml" ds:itemID="{A233261D-B92E-4CAB-8C80-BD09921F449A}">
   <ds:schemaRefs>
     <ds:schemaRef ds:uri="http://schemas.openxmlformats.org/officeDocument/2006/bibliography"/>
   </ds:schemaRefs>

</xml_diff>